<commit_message>
new version sample file
</commit_message>
<xml_diff>
--- a/Sample file.docx
+++ b/Sample file.docx
@@ -8,30 +8,70 @@
       </w:r>
     </w:p>
     <w:p>
-      <w:proofErr w:type="spellStart"/>
       <w:r>
         <w:t>Asd</w:t>
       </w:r>
-      <w:proofErr w:type="spellEnd"/>
-    </w:p>
-    <w:p>
-      <w:r>
-        <w:t>A</w:t>
-      </w:r>
+    </w:p>
+    <w:p>
+      <w:r>
+        <w:t>A</w:t>
+      </w:r>
+    </w:p>
+    <w:p>
+      <w:r>
+        <w:t>A</w:t>
+      </w:r>
+    </w:p>
+    <w:p>
+      <w:r>
+        <w:t>A</w:t>
+      </w:r>
+    </w:p>
+    <w:p/>
+    <w:p>
+      <w:r>
+        <w:t>Aaa</w:t>
+      </w:r>
+      <w:r>
+        <w:br/>
+      </w:r>
+    </w:p>
+    <w:p>
+      <w:r>
+        <w:t>A</w:t>
+      </w:r>
+    </w:p>
+    <w:p>
+      <w:r>
+        <w:t>A</w:t>
+      </w:r>
+    </w:p>
+    <w:p>
+      <w:r>
+        <w:t>A</w:t>
+      </w:r>
+    </w:p>
+    <w:p>
+      <w:r>
+        <w:t>A</w:t>
+      </w:r>
+    </w:p>
+    <w:p>
+      <w:r>
+        <w:t>A</w:t>
+      </w:r>
+    </w:p>
+    <w:p>
+      <w:r>
+        <w:t>A</w:t>
+      </w:r>
+    </w:p>
+    <w:p/>
+    <w:p/>
+    <w:p>
       <w:bookmarkStart w:id="0" w:name="_GoBack"/>
       <w:bookmarkEnd w:id="0"/>
     </w:p>
-    <w:p>
-      <w:r>
-        <w:t>A</w:t>
-      </w:r>
-    </w:p>
-    <w:p>
-      <w:r>
-        <w:t>A</w:t>
-      </w:r>
-    </w:p>
-    <w:p/>
     <w:sectPr>
       <w:pgSz w:w="12240" w:h="15840"/>
       <w:pgMar w:top="1440" w:right="1440" w:bottom="1440" w:left="1440" w:header="720" w:footer="720" w:gutter="0"/>
@@ -439,6 +479,10 @@
   <w:style w:type="paragraph" w:default="1" w:styleId="Normal">
     <w:name w:val="Normal"/>
     <w:qFormat/>
+    <w:rsid w:val="00F032CB"/>
+    <w:pPr>
+      <w:spacing w:line="256" w:lineRule="auto"/>
+    </w:pPr>
   </w:style>
   <w:style w:type="character" w:default="1" w:styleId="DefaultParagraphFont">
     <w:name w:val="Default Paragraph Font"/>

</xml_diff>